<commit_message>
Changed from 18th November to 22nd November
</commit_message>
<xml_diff>
--- a/public/downloads/Application for Accreditation for Car service.docx
+++ b/public/downloads/Application for Accreditation for Car service.docx
@@ -106,7 +106,25 @@
           <w:sz w:val="22"/>
           <w:szCs w:val="22"/>
         </w:rPr>
-        <w:t xml:space="preserve">All forms must be completed and sent NO LATER THAN the 18 November, 2013 to </w:t>
+        <w:t xml:space="preserve">All forms must be completed and sent NO LATER THAN the </w:t>
+      </w:r>
+      <w:r>
+        <w:rPr>
+          <w:rFonts w:ascii="Trebuchet MS" w:hAnsi="Trebuchet MS"/>
+          <w:b/>
+          <w:sz w:val="22"/>
+          <w:szCs w:val="22"/>
+        </w:rPr>
+        <w:t>22</w:t>
+      </w:r>
+      <w:r>
+        <w:rPr>
+          <w:rFonts w:ascii="Trebuchet MS" w:hAnsi="Trebuchet MS"/>
+          <w:b/>
+          <w:sz w:val="22"/>
+          <w:szCs w:val="22"/>
+        </w:rPr>
+        <w:t xml:space="preserve"> November, 2013 to </w:t>
       </w:r>
       <w:hyperlink r:id="rId8" w:history="1">
         <w:r>
@@ -4582,8 +4600,19 @@
           <w:sz w:val="22"/>
           <w:szCs w:val="22"/>
         </w:rPr>
-        <w:t>ed and sent NO LATER THAN the 18</w:t>
-      </w:r>
+        <w:t xml:space="preserve">ed and sent NO LATER THAN the </w:t>
+      </w:r>
+      <w:r>
+        <w:rPr>
+          <w:rFonts w:ascii="Trebuchet MS" w:hAnsi="Trebuchet MS"/>
+          <w:b/>
+          <w:sz w:val="22"/>
+          <w:szCs w:val="22"/>
+        </w:rPr>
+        <w:t>22</w:t>
+      </w:r>
+      <w:bookmarkStart w:id="0" w:name="_GoBack"/>
+      <w:bookmarkEnd w:id="0"/>
       <w:r>
         <w:rPr>
           <w:rFonts w:ascii="Trebuchet MS" w:hAnsi="Trebuchet MS"/>
@@ -4611,8 +4640,6 @@
           <w:rFonts w:ascii="Trebuchet MS" w:hAnsi="Trebuchet MS"/>
         </w:rPr>
       </w:pPr>
-      <w:bookmarkStart w:id="0" w:name="_GoBack"/>
-      <w:bookmarkEnd w:id="0"/>
     </w:p>
     <w:sectPr>
       <w:pgSz w:w="11906" w:h="16838"/>

</xml_diff>

<commit_message>
Changed to 19th November
</commit_message>
<xml_diff>
--- a/public/downloads/Application for Accreditation for Car service.docx
+++ b/public/downloads/Application for Accreditation for Car service.docx
@@ -115,7 +115,7 @@
           <w:sz w:val="22"/>
           <w:szCs w:val="22"/>
         </w:rPr>
-        <w:t>22</w:t>
+        <w:t>19</w:t>
       </w:r>
       <w:r>
         <w:rPr>
@@ -4609,7 +4609,7 @@
           <w:sz w:val="22"/>
           <w:szCs w:val="22"/>
         </w:rPr>
-        <w:t>22</w:t>
+        <w:t>19</w:t>
       </w:r>
       <w:bookmarkStart w:id="0" w:name="_GoBack"/>
       <w:bookmarkEnd w:id="0"/>

</xml_diff>